<commit_message>
add ending and info new alho (problem with table eco)
</commit_message>
<xml_diff>
--- a/print/Таблица 7.3 экономика.docx
+++ b/print/Таблица 7.3 экономика.docx
@@ -547,9 +547,9 @@
                   <o:lock v:ext="edit" aspectratio="t"/>
                 </v:shapetype>
                 <v:shape id="_x0000_i1025" type="#_x0000_t75" style="width:20.4pt;height:21.6pt" o:ole="">
-                  <v:imagedata r:id="rId5" o:title=""/>
+                  <v:imagedata r:id="rId8" o:title=""/>
                 </v:shape>
-                <o:OLEObject Type="Embed" ProgID="Equation.3" ShapeID="_x0000_i1025" DrawAspect="Content" ObjectID="_1524239597" r:id="rId6"/>
+                <o:OLEObject Type="Embed" ProgID="Equation.3" ShapeID="_x0000_i1025" DrawAspect="Content" ObjectID="_1524299581" r:id="rId9"/>
               </w:object>
             </w:r>
           </w:p>
@@ -917,9 +917,9 @@
               </w:rPr>
               <w:object w:dxaOrig="320" w:dyaOrig="420">
                 <v:shape id="_x0000_i1026" type="#_x0000_t75" style="width:15.6pt;height:21.6pt" o:ole="">
-                  <v:imagedata r:id="rId7" o:title=""/>
+                  <v:imagedata r:id="rId10" o:title=""/>
                 </v:shape>
-                <o:OLEObject Type="Embed" ProgID="Equation.3" ShapeID="_x0000_i1026" DrawAspect="Content" ObjectID="_1524239598" r:id="rId8"/>
+                <o:OLEObject Type="Embed" ProgID="Equation.3" ShapeID="_x0000_i1026" DrawAspect="Content" ObjectID="_1524299582" r:id="rId11"/>
               </w:object>
             </w:r>
           </w:p>
@@ -1098,9 +1098,9 @@
               </w:rPr>
               <w:object w:dxaOrig="300" w:dyaOrig="360">
                 <v:shape id="_x0000_i1027" type="#_x0000_t75" style="width:15.6pt;height:18pt" o:ole="" fillcolor="window">
-                  <v:imagedata r:id="rId9" o:title=""/>
+                  <v:imagedata r:id="rId12" o:title=""/>
                 </v:shape>
-                <o:OLEObject Type="Embed" ProgID="Equation.3" ShapeID="_x0000_i1027" DrawAspect="Content" ObjectID="_1524239599" r:id="rId10"/>
+                <o:OLEObject Type="Embed" ProgID="Equation.3" ShapeID="_x0000_i1027" DrawAspect="Content" ObjectID="_1524299583" r:id="rId13"/>
               </w:object>
             </w:r>
           </w:p>
@@ -1259,9 +1259,9 @@
               </w:rPr>
               <w:object w:dxaOrig="560" w:dyaOrig="420">
                 <v:shape id="_x0000_i1028" type="#_x0000_t75" style="width:27.6pt;height:21.6pt" o:ole="" fillcolor="window">
-                  <v:imagedata r:id="rId11" o:title=""/>
+                  <v:imagedata r:id="rId14" o:title=""/>
                 </v:shape>
-                <o:OLEObject Type="Embed" ProgID="Equation.3" ShapeID="_x0000_i1028" DrawAspect="Content" ObjectID="_1524239600" r:id="rId12"/>
+                <o:OLEObject Type="Embed" ProgID="Equation.3" ShapeID="_x0000_i1028" DrawAspect="Content" ObjectID="_1524299584" r:id="rId15"/>
               </w:object>
             </w:r>
           </w:p>
@@ -1675,9 +1675,9 @@
               </w:rPr>
               <w:object w:dxaOrig="580" w:dyaOrig="440">
                 <v:shape id="_x0000_i1029" type="#_x0000_t75" style="width:28.8pt;height:21.6pt" o:ole="" fillcolor="window">
-                  <v:imagedata r:id="rId13" o:title=""/>
+                  <v:imagedata r:id="rId16" o:title=""/>
                 </v:shape>
-                <o:OLEObject Type="Embed" ProgID="Equation.3" ShapeID="_x0000_i1029" DrawAspect="Content" ObjectID="_1524239601" r:id="rId14"/>
+                <o:OLEObject Type="Embed" ProgID="Equation.3" ShapeID="_x0000_i1029" DrawAspect="Content" ObjectID="_1524299585" r:id="rId17"/>
               </w:object>
             </w:r>
           </w:p>
@@ -1821,9 +1821,9 @@
               </w:rPr>
               <w:object w:dxaOrig="680" w:dyaOrig="420">
                 <v:shape id="_x0000_i1030" type="#_x0000_t75" style="width:33.6pt;height:21.6pt" o:ole="">
-                  <v:imagedata r:id="rId15" o:title=""/>
+                  <v:imagedata r:id="rId18" o:title=""/>
                 </v:shape>
-                <o:OLEObject Type="Embed" ProgID="Equation.3" ShapeID="_x0000_i1030" DrawAspect="Content" ObjectID="_1524239602" r:id="rId16"/>
+                <o:OLEObject Type="Embed" ProgID="Equation.3" ShapeID="_x0000_i1030" DrawAspect="Content" ObjectID="_1524299586" r:id="rId19"/>
               </w:object>
             </w:r>
           </w:p>
@@ -2032,9 +2032,9 @@
               </w:rPr>
               <w:object w:dxaOrig="580" w:dyaOrig="300">
                 <v:shape id="_x0000_i1031" type="#_x0000_t75" style="width:28.8pt;height:15.6pt" o:ole="">
-                  <v:imagedata r:id="rId17" o:title=""/>
+                  <v:imagedata r:id="rId20" o:title=""/>
                 </v:shape>
-                <o:OLEObject Type="Embed" ProgID="Equation.3" ShapeID="_x0000_i1031" DrawAspect="Content" ObjectID="_1524239603" r:id="rId18"/>
+                <o:OLEObject Type="Embed" ProgID="Equation.3" ShapeID="_x0000_i1031" DrawAspect="Content" ObjectID="_1524299587" r:id="rId21"/>
               </w:object>
             </w:r>
           </w:p>
@@ -2192,6 +2192,8 @@
         <w:spacing w:line="288" w:lineRule="auto"/>
         <w:jc w:val="center"/>
       </w:pPr>
+      <w:bookmarkStart w:id="0" w:name="_GoBack"/>
+      <w:bookmarkEnd w:id="0"/>
     </w:p>
     <w:p>
       <w:pPr>
@@ -2208,9 +2210,9 @@
         </w:rPr>
         <w:object w:dxaOrig="1960" w:dyaOrig="760">
           <v:shape id="_x0000_i1032" type="#_x0000_t75" style="width:98.4pt;height:38.4pt" o:ole="">
-            <v:imagedata r:id="rId19" o:title=""/>
+            <v:imagedata r:id="rId22" o:title=""/>
           </v:shape>
-          <o:OLEObject Type="Embed" ProgID="Equation.3" ShapeID="_x0000_i1032" DrawAspect="Content" ObjectID="_1524239604" r:id="rId20"/>
+          <o:OLEObject Type="Embed" ProgID="Equation.3" ShapeID="_x0000_i1032" DrawAspect="Content" ObjectID="_1524299588" r:id="rId23"/>
         </w:object>
       </w:r>
       <w:r>
@@ -2265,9 +2267,9 @@
         </w:rPr>
         <w:object w:dxaOrig="639" w:dyaOrig="480">
           <v:shape id="_x0000_i1033" type="#_x0000_t75" style="width:32.4pt;height:24pt" o:ole="">
-            <v:imagedata r:id="rId21" o:title=""/>
+            <v:imagedata r:id="rId24" o:title=""/>
           </v:shape>
-          <o:OLEObject Type="Embed" ProgID="Equation.3" ShapeID="_x0000_i1033" DrawAspect="Content" ObjectID="_1524239605" r:id="rId22"/>
+          <o:OLEObject Type="Embed" ProgID="Equation.3" ShapeID="_x0000_i1033" DrawAspect="Content" ObjectID="_1524299589" r:id="rId25"/>
         </w:object>
       </w:r>
       <w:r>
@@ -2359,9 +2361,9 @@
         </w:rPr>
         <w:object w:dxaOrig="1960" w:dyaOrig="1240">
           <v:shape id="_x0000_i1034" type="#_x0000_t75" style="width:98.4pt;height:62.4pt" o:ole="">
-            <v:imagedata r:id="rId23" o:title=""/>
+            <v:imagedata r:id="rId26" o:title=""/>
           </v:shape>
-          <o:OLEObject Type="Embed" ProgID="Equation.3" ShapeID="_x0000_i1034" DrawAspect="Content" ObjectID="_1524239606" r:id="rId24"/>
+          <o:OLEObject Type="Embed" ProgID="Equation.3" ShapeID="_x0000_i1034" DrawAspect="Content" ObjectID="_1524299590" r:id="rId27"/>
         </w:object>
       </w:r>
       <w:r>
@@ -2397,9 +2399,9 @@
         </w:rPr>
         <w:object w:dxaOrig="480" w:dyaOrig="420">
           <v:shape id="_x0000_i1035" type="#_x0000_t75" style="width:24pt;height:21.6pt" o:ole="">
-            <v:imagedata r:id="rId25" o:title=""/>
+            <v:imagedata r:id="rId28" o:title=""/>
           </v:shape>
-          <o:OLEObject Type="Embed" ProgID="Equation.3" ShapeID="_x0000_i1035" DrawAspect="Content" ObjectID="_1524239607" r:id="rId26"/>
+          <o:OLEObject Type="Embed" ProgID="Equation.3" ShapeID="_x0000_i1035" DrawAspect="Content" ObjectID="_1524299591" r:id="rId29"/>
         </w:object>
       </w:r>
       <w:r>
@@ -2810,18 +2812,100 @@
       </w:pPr>
     </w:p>
     <w:p/>
-    <w:p>
-      <w:bookmarkStart w:id="0" w:name="_GoBack"/>
-      <w:bookmarkEnd w:id="0"/>
-    </w:p>
+    <w:p/>
     <w:sectPr>
+      <w:footerReference w:type="default" r:id="rId30"/>
       <w:pgSz w:w="11900" w:h="16840"/>
       <w:pgMar w:top="1440" w:right="1440" w:bottom="1440" w:left="1440" w:header="708" w:footer="708" w:gutter="0"/>
+      <w:pgNumType w:start="58"/>
       <w:cols w:space="708"/>
       <w:docGrid w:linePitch="360"/>
     </w:sectPr>
   </w:body>
 </w:document>
+</file>
+
+<file path=word/endnotes.xml><?xml version="1.0" encoding="utf-8"?>
+<w:endnotes xmlns:wpc="http://schemas.microsoft.com/office/word/2010/wordprocessingCanvas" xmlns:mc="http://schemas.openxmlformats.org/markup-compatibility/2006" xmlns:o="urn:schemas-microsoft-com:office:office" xmlns:r="http://schemas.openxmlformats.org/officeDocument/2006/relationships" xmlns:m="http://schemas.openxmlformats.org/officeDocument/2006/math" xmlns:v="urn:schemas-microsoft-com:vml" xmlns:wp14="http://schemas.microsoft.com/office/word/2010/wordprocessingDrawing" xmlns:wp="http://schemas.openxmlformats.org/drawingml/2006/wordprocessingDrawing" xmlns:w10="urn:schemas-microsoft-com:office:word" xmlns:w="http://schemas.openxmlformats.org/wordprocessingml/2006/main" xmlns:w14="http://schemas.microsoft.com/office/word/2010/wordml" xmlns:wpg="http://schemas.microsoft.com/office/word/2010/wordprocessingGroup" xmlns:wpi="http://schemas.microsoft.com/office/word/2010/wordprocessingInk" xmlns:wne="http://schemas.microsoft.com/office/word/2006/wordml" xmlns:wps="http://schemas.microsoft.com/office/word/2010/wordprocessingShape" mc:Ignorable="w14 wp14">
+  <w:endnote w:type="separator" w:id="-1">
+    <w:p>
+      <w:r>
+        <w:separator/>
+      </w:r>
+    </w:p>
+  </w:endnote>
+  <w:endnote w:type="continuationSeparator" w:id="0">
+    <w:p>
+      <w:r>
+        <w:continuationSeparator/>
+      </w:r>
+    </w:p>
+  </w:endnote>
+</w:endnotes>
+</file>
+
+<file path=word/footer1.xml><?xml version="1.0" encoding="utf-8"?>
+<w:ftr xmlns:wpc="http://schemas.microsoft.com/office/word/2010/wordprocessingCanvas" xmlns:mc="http://schemas.openxmlformats.org/markup-compatibility/2006" xmlns:o="urn:schemas-microsoft-com:office:office" xmlns:r="http://schemas.openxmlformats.org/officeDocument/2006/relationships" xmlns:m="http://schemas.openxmlformats.org/officeDocument/2006/math" xmlns:v="urn:schemas-microsoft-com:vml" xmlns:wp14="http://schemas.microsoft.com/office/word/2010/wordprocessingDrawing" xmlns:wp="http://schemas.openxmlformats.org/drawingml/2006/wordprocessingDrawing" xmlns:w10="urn:schemas-microsoft-com:office:word" xmlns:w="http://schemas.openxmlformats.org/wordprocessingml/2006/main" xmlns:w14="http://schemas.microsoft.com/office/word/2010/wordml" xmlns:wpg="http://schemas.microsoft.com/office/word/2010/wordprocessingGroup" xmlns:wpi="http://schemas.microsoft.com/office/word/2010/wordprocessingInk" xmlns:wne="http://schemas.microsoft.com/office/word/2006/wordml" xmlns:wps="http://schemas.microsoft.com/office/word/2010/wordprocessingShape" mc:Ignorable="w14 wp14">
+  <w:sdt>
+    <w:sdtPr>
+      <w:id w:val="1469698167"/>
+      <w:docPartObj>
+        <w:docPartGallery w:val="Page Numbers (Bottom of Page)"/>
+        <w:docPartUnique/>
+      </w:docPartObj>
+    </w:sdtPr>
+    <w:sdtContent>
+      <w:p>
+        <w:pPr>
+          <w:pStyle w:val="a5"/>
+          <w:jc w:val="right"/>
+        </w:pPr>
+        <w:r>
+          <w:fldChar w:fldCharType="begin"/>
+        </w:r>
+        <w:r>
+          <w:instrText>PAGE   \* MERGEFORMAT</w:instrText>
+        </w:r>
+        <w:r>
+          <w:fldChar w:fldCharType="separate"/>
+        </w:r>
+        <w:r>
+          <w:rPr>
+            <w:noProof/>
+          </w:rPr>
+          <w:t>59</w:t>
+        </w:r>
+        <w:r>
+          <w:fldChar w:fldCharType="end"/>
+        </w:r>
+      </w:p>
+    </w:sdtContent>
+  </w:sdt>
+  <w:p>
+    <w:pPr>
+      <w:pStyle w:val="a5"/>
+    </w:pPr>
+  </w:p>
+</w:ftr>
+</file>
+
+<file path=word/footnotes.xml><?xml version="1.0" encoding="utf-8"?>
+<w:footnotes xmlns:wpc="http://schemas.microsoft.com/office/word/2010/wordprocessingCanvas" xmlns:mc="http://schemas.openxmlformats.org/markup-compatibility/2006" xmlns:o="urn:schemas-microsoft-com:office:office" xmlns:r="http://schemas.openxmlformats.org/officeDocument/2006/relationships" xmlns:m="http://schemas.openxmlformats.org/officeDocument/2006/math" xmlns:v="urn:schemas-microsoft-com:vml" xmlns:wp14="http://schemas.microsoft.com/office/word/2010/wordprocessingDrawing" xmlns:wp="http://schemas.openxmlformats.org/drawingml/2006/wordprocessingDrawing" xmlns:w10="urn:schemas-microsoft-com:office:word" xmlns:w="http://schemas.openxmlformats.org/wordprocessingml/2006/main" xmlns:w14="http://schemas.microsoft.com/office/word/2010/wordml" xmlns:wpg="http://schemas.microsoft.com/office/word/2010/wordprocessingGroup" xmlns:wpi="http://schemas.microsoft.com/office/word/2010/wordprocessingInk" xmlns:wne="http://schemas.microsoft.com/office/word/2006/wordml" xmlns:wps="http://schemas.microsoft.com/office/word/2010/wordprocessingShape" mc:Ignorable="w14 wp14">
+  <w:footnote w:type="separator" w:id="-1">
+    <w:p>
+      <w:r>
+        <w:separator/>
+      </w:r>
+    </w:p>
+  </w:footnote>
+  <w:footnote w:type="continuationSeparator" w:id="0">
+    <w:p>
+      <w:r>
+        <w:continuationSeparator/>
+      </w:r>
+    </w:p>
+  </w:footnote>
+</w:footnotes>
 </file>
 
 <file path=word/styles.xml><?xml version="1.0" encoding="utf-8"?>
@@ -3066,6 +3150,60 @@
     <w:pPr>
       <w:spacing w:before="100" w:beforeAutospacing="1" w:after="100" w:afterAutospacing="1"/>
     </w:pPr>
+  </w:style>
+  <w:style w:type="paragraph" w:styleId="a3">
+    <w:name w:val="header"/>
+    <w:basedOn w:val="a"/>
+    <w:link w:val="a4"/>
+    <w:uiPriority w:val="99"/>
+    <w:unhideWhenUsed/>
+    <w:rsid w:val="008B70CF"/>
+    <w:pPr>
+      <w:tabs>
+        <w:tab w:val="center" w:pos="4677"/>
+        <w:tab w:val="right" w:pos="9355"/>
+      </w:tabs>
+    </w:pPr>
+  </w:style>
+  <w:style w:type="character" w:customStyle="1" w:styleId="a4">
+    <w:name w:val="Верхний колонтитул Знак"/>
+    <w:basedOn w:val="a0"/>
+    <w:link w:val="a3"/>
+    <w:uiPriority w:val="99"/>
+    <w:rsid w:val="008B70CF"/>
+    <w:rPr>
+      <w:rFonts w:ascii="Times New Roman" w:eastAsia="Times New Roman" w:hAnsi="Times New Roman" w:cs="Times New Roman"/>
+      <w:sz w:val="24"/>
+      <w:szCs w:val="24"/>
+      <w:lang w:eastAsia="ru-RU"/>
+    </w:rPr>
+  </w:style>
+  <w:style w:type="paragraph" w:styleId="a5">
+    <w:name w:val="footer"/>
+    <w:basedOn w:val="a"/>
+    <w:link w:val="a6"/>
+    <w:uiPriority w:val="99"/>
+    <w:unhideWhenUsed/>
+    <w:rsid w:val="008B70CF"/>
+    <w:pPr>
+      <w:tabs>
+        <w:tab w:val="center" w:pos="4677"/>
+        <w:tab w:val="right" w:pos="9355"/>
+      </w:tabs>
+    </w:pPr>
+  </w:style>
+  <w:style w:type="character" w:customStyle="1" w:styleId="a6">
+    <w:name w:val="Нижний колонтитул Знак"/>
+    <w:basedOn w:val="a0"/>
+    <w:link w:val="a5"/>
+    <w:uiPriority w:val="99"/>
+    <w:rsid w:val="008B70CF"/>
+    <w:rPr>
+      <w:rFonts w:ascii="Times New Roman" w:eastAsia="Times New Roman" w:hAnsi="Times New Roman" w:cs="Times New Roman"/>
+      <w:sz w:val="24"/>
+      <w:szCs w:val="24"/>
+      <w:lang w:eastAsia="ru-RU"/>
+    </w:rPr>
   </w:style>
 </w:styles>
 </file>
@@ -3312,6 +3450,60 @@
     <w:pPr>
       <w:spacing w:before="100" w:beforeAutospacing="1" w:after="100" w:afterAutospacing="1"/>
     </w:pPr>
+  </w:style>
+  <w:style w:type="paragraph" w:styleId="a3">
+    <w:name w:val="header"/>
+    <w:basedOn w:val="a"/>
+    <w:link w:val="a4"/>
+    <w:uiPriority w:val="99"/>
+    <w:unhideWhenUsed/>
+    <w:rsid w:val="008B70CF"/>
+    <w:pPr>
+      <w:tabs>
+        <w:tab w:val="center" w:pos="4677"/>
+        <w:tab w:val="right" w:pos="9355"/>
+      </w:tabs>
+    </w:pPr>
+  </w:style>
+  <w:style w:type="character" w:customStyle="1" w:styleId="a4">
+    <w:name w:val="Верхний колонтитул Знак"/>
+    <w:basedOn w:val="a0"/>
+    <w:link w:val="a3"/>
+    <w:uiPriority w:val="99"/>
+    <w:rsid w:val="008B70CF"/>
+    <w:rPr>
+      <w:rFonts w:ascii="Times New Roman" w:eastAsia="Times New Roman" w:hAnsi="Times New Roman" w:cs="Times New Roman"/>
+      <w:sz w:val="24"/>
+      <w:szCs w:val="24"/>
+      <w:lang w:eastAsia="ru-RU"/>
+    </w:rPr>
+  </w:style>
+  <w:style w:type="paragraph" w:styleId="a5">
+    <w:name w:val="footer"/>
+    <w:basedOn w:val="a"/>
+    <w:link w:val="a6"/>
+    <w:uiPriority w:val="99"/>
+    <w:unhideWhenUsed/>
+    <w:rsid w:val="008B70CF"/>
+    <w:pPr>
+      <w:tabs>
+        <w:tab w:val="center" w:pos="4677"/>
+        <w:tab w:val="right" w:pos="9355"/>
+      </w:tabs>
+    </w:pPr>
+  </w:style>
+  <w:style w:type="character" w:customStyle="1" w:styleId="a6">
+    <w:name w:val="Нижний колонтитул Знак"/>
+    <w:basedOn w:val="a0"/>
+    <w:link w:val="a5"/>
+    <w:uiPriority w:val="99"/>
+    <w:rsid w:val="008B70CF"/>
+    <w:rPr>
+      <w:rFonts w:ascii="Times New Roman" w:eastAsia="Times New Roman" w:hAnsi="Times New Roman" w:cs="Times New Roman"/>
+      <w:sz w:val="24"/>
+      <w:szCs w:val="24"/>
+      <w:lang w:eastAsia="ru-RU"/>
+    </w:rPr>
   </w:style>
 </w:styles>
 </file>
@@ -3599,4 +3791,16 @@
   <a:objectDefaults/>
   <a:extraClrSchemeLst/>
 </a:theme>
+</file>
+
+<file path=customXml/item1.xml><?xml version="1.0" encoding="utf-8"?>
+<b:Sources xmlns:b="http://schemas.openxmlformats.org/officeDocument/2006/bibliography" xmlns="http://schemas.openxmlformats.org/officeDocument/2006/bibliography" SelectedStyle="\APA.XSL" StyleName="APA"/>
+</file>
+
+<file path=customXml/itemProps1.xml><?xml version="1.0" encoding="utf-8"?>
+<ds:datastoreItem xmlns:ds="http://schemas.openxmlformats.org/officeDocument/2006/customXml" ds:itemID="{BE1AE18C-1F90-49A7-8F50-16F7E4F7534B}">
+  <ds:schemaRefs>
+    <ds:schemaRef ds:uri="http://schemas.openxmlformats.org/officeDocument/2006/bibliography"/>
+  </ds:schemaRefs>
+</ds:datastoreItem>
 </file>
</xml_diff>

<commit_message>
resolve some problem with paging
</commit_message>
<xml_diff>
--- a/print/Таблица 7.3 экономика.docx
+++ b/print/Таблица 7.3 экономика.docx
@@ -549,7 +549,7 @@
                 <v:shape id="_x0000_i1025" type="#_x0000_t75" style="width:20.4pt;height:21.6pt" o:ole="">
                   <v:imagedata r:id="rId8" o:title=""/>
                 </v:shape>
-                <o:OLEObject Type="Embed" ProgID="Equation.3" ShapeID="_x0000_i1025" DrawAspect="Content" ObjectID="_1524299581" r:id="rId9"/>
+                <o:OLEObject Type="Embed" ProgID="Equation.3" ShapeID="_x0000_i1025" DrawAspect="Content" ObjectID="_1524314273" r:id="rId9"/>
               </w:object>
             </w:r>
           </w:p>
@@ -919,7 +919,7 @@
                 <v:shape id="_x0000_i1026" type="#_x0000_t75" style="width:15.6pt;height:21.6pt" o:ole="">
                   <v:imagedata r:id="rId10" o:title=""/>
                 </v:shape>
-                <o:OLEObject Type="Embed" ProgID="Equation.3" ShapeID="_x0000_i1026" DrawAspect="Content" ObjectID="_1524299582" r:id="rId11"/>
+                <o:OLEObject Type="Embed" ProgID="Equation.3" ShapeID="_x0000_i1026" DrawAspect="Content" ObjectID="_1524314274" r:id="rId11"/>
               </w:object>
             </w:r>
           </w:p>
@@ -1100,7 +1100,7 @@
                 <v:shape id="_x0000_i1027" type="#_x0000_t75" style="width:15.6pt;height:18pt" o:ole="" fillcolor="window">
                   <v:imagedata r:id="rId12" o:title=""/>
                 </v:shape>
-                <o:OLEObject Type="Embed" ProgID="Equation.3" ShapeID="_x0000_i1027" DrawAspect="Content" ObjectID="_1524299583" r:id="rId13"/>
+                <o:OLEObject Type="Embed" ProgID="Equation.3" ShapeID="_x0000_i1027" DrawAspect="Content" ObjectID="_1524314275" r:id="rId13"/>
               </w:object>
             </w:r>
           </w:p>
@@ -1261,7 +1261,7 @@
                 <v:shape id="_x0000_i1028" type="#_x0000_t75" style="width:27.6pt;height:21.6pt" o:ole="" fillcolor="window">
                   <v:imagedata r:id="rId14" o:title=""/>
                 </v:shape>
-                <o:OLEObject Type="Embed" ProgID="Equation.3" ShapeID="_x0000_i1028" DrawAspect="Content" ObjectID="_1524299584" r:id="rId15"/>
+                <o:OLEObject Type="Embed" ProgID="Equation.3" ShapeID="_x0000_i1028" DrawAspect="Content" ObjectID="_1524314276" r:id="rId15"/>
               </w:object>
             </w:r>
           </w:p>
@@ -1677,7 +1677,7 @@
                 <v:shape id="_x0000_i1029" type="#_x0000_t75" style="width:28.8pt;height:21.6pt" o:ole="" fillcolor="window">
                   <v:imagedata r:id="rId16" o:title=""/>
                 </v:shape>
-                <o:OLEObject Type="Embed" ProgID="Equation.3" ShapeID="_x0000_i1029" DrawAspect="Content" ObjectID="_1524299585" r:id="rId17"/>
+                <o:OLEObject Type="Embed" ProgID="Equation.3" ShapeID="_x0000_i1029" DrawAspect="Content" ObjectID="_1524314277" r:id="rId17"/>
               </w:object>
             </w:r>
           </w:p>
@@ -1823,7 +1823,7 @@
                 <v:shape id="_x0000_i1030" type="#_x0000_t75" style="width:33.6pt;height:21.6pt" o:ole="">
                   <v:imagedata r:id="rId18" o:title=""/>
                 </v:shape>
-                <o:OLEObject Type="Embed" ProgID="Equation.3" ShapeID="_x0000_i1030" DrawAspect="Content" ObjectID="_1524299586" r:id="rId19"/>
+                <o:OLEObject Type="Embed" ProgID="Equation.3" ShapeID="_x0000_i1030" DrawAspect="Content" ObjectID="_1524314278" r:id="rId19"/>
               </w:object>
             </w:r>
           </w:p>
@@ -2034,7 +2034,7 @@
                 <v:shape id="_x0000_i1031" type="#_x0000_t75" style="width:28.8pt;height:15.6pt" o:ole="">
                   <v:imagedata r:id="rId20" o:title=""/>
                 </v:shape>
-                <o:OLEObject Type="Embed" ProgID="Equation.3" ShapeID="_x0000_i1031" DrawAspect="Content" ObjectID="_1524299587" r:id="rId21"/>
+                <o:OLEObject Type="Embed" ProgID="Equation.3" ShapeID="_x0000_i1031" DrawAspect="Content" ObjectID="_1524314279" r:id="rId21"/>
               </w:object>
             </w:r>
           </w:p>
@@ -2192,8 +2192,6 @@
         <w:spacing w:line="288" w:lineRule="auto"/>
         <w:jc w:val="center"/>
       </w:pPr>
-      <w:bookmarkStart w:id="0" w:name="_GoBack"/>
-      <w:bookmarkEnd w:id="0"/>
     </w:p>
     <w:p>
       <w:pPr>
@@ -2212,7 +2210,7 @@
           <v:shape id="_x0000_i1032" type="#_x0000_t75" style="width:98.4pt;height:38.4pt" o:ole="">
             <v:imagedata r:id="rId22" o:title=""/>
           </v:shape>
-          <o:OLEObject Type="Embed" ProgID="Equation.3" ShapeID="_x0000_i1032" DrawAspect="Content" ObjectID="_1524299588" r:id="rId23"/>
+          <o:OLEObject Type="Embed" ProgID="Equation.3" ShapeID="_x0000_i1032" DrawAspect="Content" ObjectID="_1524314280" r:id="rId23"/>
         </w:object>
       </w:r>
       <w:r>
@@ -2269,7 +2267,7 @@
           <v:shape id="_x0000_i1033" type="#_x0000_t75" style="width:32.4pt;height:24pt" o:ole="">
             <v:imagedata r:id="rId24" o:title=""/>
           </v:shape>
-          <o:OLEObject Type="Embed" ProgID="Equation.3" ShapeID="_x0000_i1033" DrawAspect="Content" ObjectID="_1524299589" r:id="rId25"/>
+          <o:OLEObject Type="Embed" ProgID="Equation.3" ShapeID="_x0000_i1033" DrawAspect="Content" ObjectID="_1524314281" r:id="rId25"/>
         </w:object>
       </w:r>
       <w:r>
@@ -2363,7 +2361,7 @@
           <v:shape id="_x0000_i1034" type="#_x0000_t75" style="width:98.4pt;height:62.4pt" o:ole="">
             <v:imagedata r:id="rId26" o:title=""/>
           </v:shape>
-          <o:OLEObject Type="Embed" ProgID="Equation.3" ShapeID="_x0000_i1034" DrawAspect="Content" ObjectID="_1524299590" r:id="rId27"/>
+          <o:OLEObject Type="Embed" ProgID="Equation.3" ShapeID="_x0000_i1034" DrawAspect="Content" ObjectID="_1524314282" r:id="rId27"/>
         </w:object>
       </w:r>
       <w:r>
@@ -2401,7 +2399,7 @@
           <v:shape id="_x0000_i1035" type="#_x0000_t75" style="width:24pt;height:21.6pt" o:ole="">
             <v:imagedata r:id="rId28" o:title=""/>
           </v:shape>
-          <o:OLEObject Type="Embed" ProgID="Equation.3" ShapeID="_x0000_i1035" DrawAspect="Content" ObjectID="_1524299591" r:id="rId29"/>
+          <o:OLEObject Type="Embed" ProgID="Equation.3" ShapeID="_x0000_i1035" DrawAspect="Content" ObjectID="_1524314283" r:id="rId29"/>
         </w:object>
       </w:r>
       <w:r>
@@ -2814,10 +2812,15 @@
     <w:p/>
     <w:p/>
     <w:sectPr>
-      <w:footerReference w:type="default" r:id="rId30"/>
+      <w:headerReference w:type="even" r:id="rId30"/>
+      <w:headerReference w:type="default" r:id="rId31"/>
+      <w:footerReference w:type="even" r:id="rId32"/>
+      <w:footerReference w:type="default" r:id="rId33"/>
+      <w:headerReference w:type="first" r:id="rId34"/>
+      <w:footerReference w:type="first" r:id="rId35"/>
       <w:pgSz w:w="11900" w:h="16840"/>
       <w:pgMar w:top="1440" w:right="1440" w:bottom="1440" w:left="1440" w:header="708" w:footer="708" w:gutter="0"/>
-      <w:pgNumType w:start="58"/>
+      <w:pgNumType w:start="1"/>
       <w:cols w:space="708"/>
       <w:docGrid w:linePitch="360"/>
     </w:sectPr>
@@ -2846,41 +2849,28 @@
 
 <file path=word/footer1.xml><?xml version="1.0" encoding="utf-8"?>
 <w:ftr xmlns:wpc="http://schemas.microsoft.com/office/word/2010/wordprocessingCanvas" xmlns:mc="http://schemas.openxmlformats.org/markup-compatibility/2006" xmlns:o="urn:schemas-microsoft-com:office:office" xmlns:r="http://schemas.openxmlformats.org/officeDocument/2006/relationships" xmlns:m="http://schemas.openxmlformats.org/officeDocument/2006/math" xmlns:v="urn:schemas-microsoft-com:vml" xmlns:wp14="http://schemas.microsoft.com/office/word/2010/wordprocessingDrawing" xmlns:wp="http://schemas.openxmlformats.org/drawingml/2006/wordprocessingDrawing" xmlns:w10="urn:schemas-microsoft-com:office:word" xmlns:w="http://schemas.openxmlformats.org/wordprocessingml/2006/main" xmlns:w14="http://schemas.microsoft.com/office/word/2010/wordml" xmlns:wpg="http://schemas.microsoft.com/office/word/2010/wordprocessingGroup" xmlns:wpi="http://schemas.microsoft.com/office/word/2010/wordprocessingInk" xmlns:wne="http://schemas.microsoft.com/office/word/2006/wordml" xmlns:wps="http://schemas.microsoft.com/office/word/2010/wordprocessingShape" mc:Ignorable="w14 wp14">
-  <w:sdt>
-    <w:sdtPr>
-      <w:id w:val="1469698167"/>
-      <w:docPartObj>
-        <w:docPartGallery w:val="Page Numbers (Bottom of Page)"/>
-        <w:docPartUnique/>
-      </w:docPartObj>
-    </w:sdtPr>
-    <w:sdtContent>
-      <w:p>
-        <w:pPr>
-          <w:pStyle w:val="a5"/>
-          <w:jc w:val="right"/>
-        </w:pPr>
-        <w:r>
-          <w:fldChar w:fldCharType="begin"/>
-        </w:r>
-        <w:r>
-          <w:instrText>PAGE   \* MERGEFORMAT</w:instrText>
-        </w:r>
-        <w:r>
-          <w:fldChar w:fldCharType="separate"/>
-        </w:r>
-        <w:r>
-          <w:rPr>
-            <w:noProof/>
-          </w:rPr>
-          <w:t>59</w:t>
-        </w:r>
-        <w:r>
-          <w:fldChar w:fldCharType="end"/>
-        </w:r>
-      </w:p>
-    </w:sdtContent>
-  </w:sdt>
+  <w:p>
+    <w:pPr>
+      <w:pStyle w:val="a5"/>
+    </w:pPr>
+  </w:p>
+</w:ftr>
+</file>
+
+<file path=word/footer2.xml><?xml version="1.0" encoding="utf-8"?>
+<w:ftr xmlns:wpc="http://schemas.microsoft.com/office/word/2010/wordprocessingCanvas" xmlns:mc="http://schemas.openxmlformats.org/markup-compatibility/2006" xmlns:o="urn:schemas-microsoft-com:office:office" xmlns:r="http://schemas.openxmlformats.org/officeDocument/2006/relationships" xmlns:m="http://schemas.openxmlformats.org/officeDocument/2006/math" xmlns:v="urn:schemas-microsoft-com:vml" xmlns:wp14="http://schemas.microsoft.com/office/word/2010/wordprocessingDrawing" xmlns:wp="http://schemas.openxmlformats.org/drawingml/2006/wordprocessingDrawing" xmlns:w10="urn:schemas-microsoft-com:office:word" xmlns:w="http://schemas.openxmlformats.org/wordprocessingml/2006/main" xmlns:w14="http://schemas.microsoft.com/office/word/2010/wordml" xmlns:wpg="http://schemas.microsoft.com/office/word/2010/wordprocessingGroup" xmlns:wpi="http://schemas.microsoft.com/office/word/2010/wordprocessingInk" xmlns:wne="http://schemas.microsoft.com/office/word/2006/wordml" xmlns:wps="http://schemas.microsoft.com/office/word/2010/wordprocessingShape" mc:Ignorable="w14 wp14">
+  <w:p>
+    <w:pPr>
+      <w:pStyle w:val="a5"/>
+    </w:pPr>
+    <w:bookmarkStart w:id="0" w:name="_GoBack"/>
+    <w:bookmarkEnd w:id="0"/>
+  </w:p>
+</w:ftr>
+</file>
+
+<file path=word/footer3.xml><?xml version="1.0" encoding="utf-8"?>
+<w:ftr xmlns:wpc="http://schemas.microsoft.com/office/word/2010/wordprocessingCanvas" xmlns:mc="http://schemas.openxmlformats.org/markup-compatibility/2006" xmlns:o="urn:schemas-microsoft-com:office:office" xmlns:r="http://schemas.openxmlformats.org/officeDocument/2006/relationships" xmlns:m="http://schemas.openxmlformats.org/officeDocument/2006/math" xmlns:v="urn:schemas-microsoft-com:vml" xmlns:wp14="http://schemas.microsoft.com/office/word/2010/wordprocessingDrawing" xmlns:wp="http://schemas.openxmlformats.org/drawingml/2006/wordprocessingDrawing" xmlns:w10="urn:schemas-microsoft-com:office:word" xmlns:w="http://schemas.openxmlformats.org/wordprocessingml/2006/main" xmlns:w14="http://schemas.microsoft.com/office/word/2010/wordml" xmlns:wpg="http://schemas.microsoft.com/office/word/2010/wordprocessingGroup" xmlns:wpi="http://schemas.microsoft.com/office/word/2010/wordprocessingInk" xmlns:wne="http://schemas.microsoft.com/office/word/2006/wordml" xmlns:wps="http://schemas.microsoft.com/office/word/2010/wordprocessingShape" mc:Ignorable="w14 wp14">
   <w:p>
     <w:pPr>
       <w:pStyle w:val="a5"/>
@@ -2906,6 +2896,36 @@
     </w:p>
   </w:footnote>
 </w:footnotes>
+</file>
+
+<file path=word/header1.xml><?xml version="1.0" encoding="utf-8"?>
+<w:hdr xmlns:wpc="http://schemas.microsoft.com/office/word/2010/wordprocessingCanvas" xmlns:mc="http://schemas.openxmlformats.org/markup-compatibility/2006" xmlns:o="urn:schemas-microsoft-com:office:office" xmlns:r="http://schemas.openxmlformats.org/officeDocument/2006/relationships" xmlns:m="http://schemas.openxmlformats.org/officeDocument/2006/math" xmlns:v="urn:schemas-microsoft-com:vml" xmlns:wp14="http://schemas.microsoft.com/office/word/2010/wordprocessingDrawing" xmlns:wp="http://schemas.openxmlformats.org/drawingml/2006/wordprocessingDrawing" xmlns:w10="urn:schemas-microsoft-com:office:word" xmlns:w="http://schemas.openxmlformats.org/wordprocessingml/2006/main" xmlns:w14="http://schemas.microsoft.com/office/word/2010/wordml" xmlns:wpg="http://schemas.microsoft.com/office/word/2010/wordprocessingGroup" xmlns:wpi="http://schemas.microsoft.com/office/word/2010/wordprocessingInk" xmlns:wne="http://schemas.microsoft.com/office/word/2006/wordml" xmlns:wps="http://schemas.microsoft.com/office/word/2010/wordprocessingShape" mc:Ignorable="w14 wp14">
+  <w:p>
+    <w:pPr>
+      <w:pStyle w:val="a3"/>
+    </w:pPr>
+  </w:p>
+</w:hdr>
+</file>
+
+<file path=word/header2.xml><?xml version="1.0" encoding="utf-8"?>
+<w:hdr xmlns:wpc="http://schemas.microsoft.com/office/word/2010/wordprocessingCanvas" xmlns:mc="http://schemas.openxmlformats.org/markup-compatibility/2006" xmlns:o="urn:schemas-microsoft-com:office:office" xmlns:r="http://schemas.openxmlformats.org/officeDocument/2006/relationships" xmlns:m="http://schemas.openxmlformats.org/officeDocument/2006/math" xmlns:v="urn:schemas-microsoft-com:vml" xmlns:wp14="http://schemas.microsoft.com/office/word/2010/wordprocessingDrawing" xmlns:wp="http://schemas.openxmlformats.org/drawingml/2006/wordprocessingDrawing" xmlns:w10="urn:schemas-microsoft-com:office:word" xmlns:w="http://schemas.openxmlformats.org/wordprocessingml/2006/main" xmlns:w14="http://schemas.microsoft.com/office/word/2010/wordml" xmlns:wpg="http://schemas.microsoft.com/office/word/2010/wordprocessingGroup" xmlns:wpi="http://schemas.microsoft.com/office/word/2010/wordprocessingInk" xmlns:wne="http://schemas.microsoft.com/office/word/2006/wordml" xmlns:wps="http://schemas.microsoft.com/office/word/2010/wordprocessingShape" mc:Ignorable="w14 wp14">
+  <w:p>
+    <w:pPr>
+      <w:pStyle w:val="a3"/>
+    </w:pPr>
+  </w:p>
+</w:hdr>
+</file>
+
+<file path=word/header3.xml><?xml version="1.0" encoding="utf-8"?>
+<w:hdr xmlns:wpc="http://schemas.microsoft.com/office/word/2010/wordprocessingCanvas" xmlns:mc="http://schemas.openxmlformats.org/markup-compatibility/2006" xmlns:o="urn:schemas-microsoft-com:office:office" xmlns:r="http://schemas.openxmlformats.org/officeDocument/2006/relationships" xmlns:m="http://schemas.openxmlformats.org/officeDocument/2006/math" xmlns:v="urn:schemas-microsoft-com:vml" xmlns:wp14="http://schemas.microsoft.com/office/word/2010/wordprocessingDrawing" xmlns:wp="http://schemas.openxmlformats.org/drawingml/2006/wordprocessingDrawing" xmlns:w10="urn:schemas-microsoft-com:office:word" xmlns:w="http://schemas.openxmlformats.org/wordprocessingml/2006/main" xmlns:w14="http://schemas.microsoft.com/office/word/2010/wordml" xmlns:wpg="http://schemas.microsoft.com/office/word/2010/wordprocessingGroup" xmlns:wpi="http://schemas.microsoft.com/office/word/2010/wordprocessingInk" xmlns:wne="http://schemas.microsoft.com/office/word/2006/wordml" xmlns:wps="http://schemas.microsoft.com/office/word/2010/wordprocessingShape" mc:Ignorable="w14 wp14">
+  <w:p>
+    <w:pPr>
+      <w:pStyle w:val="a3"/>
+    </w:pPr>
+  </w:p>
+</w:hdr>
 </file>
 
 <file path=word/styles.xml><?xml version="1.0" encoding="utf-8"?>
@@ -3798,7 +3818,7 @@
 </file>
 
 <file path=customXml/itemProps1.xml><?xml version="1.0" encoding="utf-8"?>
-<ds:datastoreItem xmlns:ds="http://schemas.openxmlformats.org/officeDocument/2006/customXml" ds:itemID="{BE1AE18C-1F90-49A7-8F50-16F7E4F7534B}">
+<ds:datastoreItem xmlns:ds="http://schemas.openxmlformats.org/officeDocument/2006/customXml" ds:itemID="{E417621D-41A8-4A7E-BD84-B7F60F1D6489}">
   <ds:schemaRefs>
     <ds:schemaRef ds:uri="http://schemas.openxmlformats.org/officeDocument/2006/bibliography"/>
   </ds:schemaRefs>

</xml_diff>